<commit_message>
6.2 is Done, updated DOCX-file
</commit_message>
<xml_diff>
--- a/6_Динамические массивы данных/Айгиз_Практика 6_LWFSI202.docx
+++ b/6_Динамические массивы данных/Айгиз_Практика 6_LWFSI202.docx
@@ -494,25 +494,7 @@
           <w:sz w:val="28"/>
           <w:szCs w:val="28"/>
         </w:rPr>
-        <w:t>09-</w:t>
-      </w:r>
-      <w:proofErr w:type="gramStart"/>
-      <w:r>
-        <w:rPr>
-          <w:color w:val="000000"/>
-          <w:sz w:val="28"/>
-          <w:szCs w:val="28"/>
-        </w:rPr>
-        <w:t>24-02</w:t>
-      </w:r>
-      <w:proofErr w:type="gramEnd"/>
-      <w:r>
-        <w:rPr>
-          <w:color w:val="000000"/>
-          <w:sz w:val="28"/>
-          <w:szCs w:val="28"/>
-        </w:rPr>
-        <w:t xml:space="preserve">              </w:t>
+        <w:t xml:space="preserve">09-24-02              </w:t>
       </w:r>
       <w:r>
         <w:rPr>
@@ -530,7 +512,6 @@
         </w:rPr>
         <w:t xml:space="preserve"> </w:t>
       </w:r>
-      <w:proofErr w:type="spellStart"/>
       <w:r>
         <w:rPr>
           <w:color w:val="000000"/>
@@ -539,7 +520,6 @@
         </w:rPr>
         <w:t>А.И.Мавлетбердин</w:t>
       </w:r>
-      <w:proofErr w:type="spellEnd"/>
       <w:r>
         <w:rPr>
           <w:color w:val="000000"/>
@@ -601,18 +581,8 @@
           <w:sz w:val="28"/>
           <w:szCs w:val="28"/>
         </w:rPr>
-        <w:t xml:space="preserve">Е.В. </w:t>
-      </w:r>
-      <w:proofErr w:type="spellStart"/>
-      <w:r>
-        <w:rPr>
-          <w:color w:val="000000"/>
-          <w:sz w:val="28"/>
-          <w:szCs w:val="28"/>
-        </w:rPr>
-        <w:t>Дружинская</w:t>
-      </w:r>
-      <w:proofErr w:type="spellEnd"/>
+        <w:t>Е.В. Дружинская</w:t>
+      </w:r>
     </w:p>
     <w:p>
       <w:pPr>
@@ -974,33 +944,8 @@
           <w:bCs/>
           <w:lang w:val="en-US"/>
         </w:rPr>
-        <w:t xml:space="preserve">import </w:t>
-      </w:r>
-      <w:proofErr w:type="spellStart"/>
-      <w:r>
-        <w:rPr>
-          <w:bCs/>
-          <w:lang w:val="en-US"/>
-        </w:rPr>
-        <w:t>numpy</w:t>
-      </w:r>
-      <w:proofErr w:type="spellEnd"/>
-      <w:r>
-        <w:rPr>
-          <w:bCs/>
-          <w:lang w:val="en-US"/>
-        </w:rPr>
-        <w:t xml:space="preserve"> as </w:t>
-      </w:r>
-      <w:proofErr w:type="gramStart"/>
-      <w:r>
-        <w:rPr>
-          <w:bCs/>
-          <w:lang w:val="en-US"/>
-        </w:rPr>
-        <w:t>np</w:t>
-      </w:r>
-      <w:proofErr w:type="gramEnd"/>
+        <w:t>import numpy as np</w:t>
+      </w:r>
     </w:p>
     <w:p>
       <w:pPr>
@@ -1039,49 +984,11 @@
           <w:bCs/>
         </w:rPr>
       </w:pPr>
-      <w:proofErr w:type="spellStart"/>
-      <w:r>
-        <w:rPr>
-          <w:bCs/>
-        </w:rPr>
-        <w:t>choice</w:t>
-      </w:r>
-      <w:proofErr w:type="spellEnd"/>
-      <w:r>
-        <w:rPr>
-          <w:bCs/>
-        </w:rPr>
-        <w:t xml:space="preserve"> = </w:t>
-      </w:r>
-      <w:proofErr w:type="spellStart"/>
-      <w:proofErr w:type="gramStart"/>
-      <w:r>
-        <w:rPr>
-          <w:bCs/>
-        </w:rPr>
-        <w:t>int</w:t>
-      </w:r>
-      <w:proofErr w:type="spellEnd"/>
-      <w:r>
-        <w:rPr>
-          <w:bCs/>
-        </w:rPr>
-        <w:t>(</w:t>
-      </w:r>
-      <w:proofErr w:type="spellStart"/>
-      <w:proofErr w:type="gramEnd"/>
-      <w:r>
-        <w:rPr>
-          <w:bCs/>
-        </w:rPr>
-        <w:t>input</w:t>
-      </w:r>
-      <w:proofErr w:type="spellEnd"/>
-      <w:r>
-        <w:rPr>
-          <w:bCs/>
-        </w:rPr>
-        <w:t>("1 - ввод с клавиатуры, 2 - автозаполнение, 3 - с файла : "))</w:t>
+      <w:r>
+        <w:rPr>
+          <w:bCs/>
+        </w:rPr>
+        <w:t>choice = int(input("1 - ввод с клавиатуры, 2 - автозаполнение, 3 - с файла : "))</w:t>
       </w:r>
     </w:p>
     <w:p>
@@ -1111,39 +1018,7 @@
           <w:bCs/>
           <w:lang w:val="en-US"/>
         </w:rPr>
-        <w:t xml:space="preserve">    </w:t>
-      </w:r>
-      <w:proofErr w:type="spellStart"/>
-      <w:r>
-        <w:rPr>
-          <w:bCs/>
-          <w:lang w:val="en-US"/>
-        </w:rPr>
-        <w:t>recruitedList</w:t>
-      </w:r>
-      <w:proofErr w:type="spellEnd"/>
-      <w:r>
-        <w:rPr>
-          <w:bCs/>
-          <w:lang w:val="en-US"/>
-        </w:rPr>
-        <w:t xml:space="preserve"> = </w:t>
-      </w:r>
-      <w:proofErr w:type="gramStart"/>
-      <w:r>
-        <w:rPr>
-          <w:bCs/>
-          <w:lang w:val="en-US"/>
-        </w:rPr>
-        <w:t>input(</w:t>
-      </w:r>
-      <w:proofErr w:type="gramEnd"/>
-      <w:r>
-        <w:rPr>
-          <w:bCs/>
-          <w:lang w:val="en-US"/>
-        </w:rPr>
-        <w:t>"</w:t>
+        <w:t xml:space="preserve">    recruitedList = input("</w:t>
       </w:r>
       <w:r>
         <w:rPr>
@@ -1210,208 +1085,67 @@
           <w:bCs/>
           <w:lang w:val="en-US"/>
         </w:rPr>
-        <w:t xml:space="preserve">    </w:t>
-      </w:r>
-      <w:proofErr w:type="spellStart"/>
-      <w:r>
-        <w:rPr>
-          <w:bCs/>
-          <w:lang w:val="en-US"/>
-        </w:rPr>
-        <w:t>listOfTemperatures</w:t>
-      </w:r>
-      <w:proofErr w:type="spellEnd"/>
-      <w:r>
-        <w:rPr>
-          <w:bCs/>
-          <w:lang w:val="en-US"/>
-        </w:rPr>
-        <w:t xml:space="preserve"> = </w:t>
-      </w:r>
-      <w:proofErr w:type="gramStart"/>
-      <w:r>
-        <w:rPr>
-          <w:bCs/>
-          <w:lang w:val="en-US"/>
-        </w:rPr>
-        <w:t>list(</w:t>
-      </w:r>
-      <w:proofErr w:type="gramEnd"/>
-      <w:r>
-        <w:rPr>
-          <w:bCs/>
-          <w:lang w:val="en-US"/>
-        </w:rPr>
-        <w:t xml:space="preserve">map(float, </w:t>
-      </w:r>
-      <w:proofErr w:type="spellStart"/>
-      <w:r>
-        <w:rPr>
-          <w:bCs/>
-          <w:lang w:val="en-US"/>
-        </w:rPr>
-        <w:t>recruitedList.split</w:t>
-      </w:r>
-      <w:proofErr w:type="spellEnd"/>
-      <w:r>
-        <w:rPr>
-          <w:bCs/>
-          <w:lang w:val="en-US"/>
-        </w:rPr>
-        <w:t>()))</w:t>
-      </w:r>
-    </w:p>
-    <w:p>
-      <w:pPr>
-        <w:rPr>
-          <w:bCs/>
-          <w:lang w:val="en-US"/>
-        </w:rPr>
-      </w:pPr>
-      <w:proofErr w:type="spellStart"/>
-      <w:r>
-        <w:rPr>
-          <w:bCs/>
-          <w:lang w:val="en-US"/>
-        </w:rPr>
-        <w:t>elif</w:t>
-      </w:r>
-      <w:proofErr w:type="spellEnd"/>
-      <w:r>
-        <w:rPr>
-          <w:bCs/>
-          <w:lang w:val="en-US"/>
-        </w:rPr>
-        <w:t xml:space="preserve"> choice == 2:</w:t>
-      </w:r>
-    </w:p>
-    <w:p>
-      <w:pPr>
-        <w:rPr>
-          <w:bCs/>
-          <w:lang w:val="en-US"/>
-        </w:rPr>
-      </w:pPr>
-      <w:r>
-        <w:rPr>
-          <w:bCs/>
-          <w:lang w:val="en-US"/>
-        </w:rPr>
-        <w:t xml:space="preserve">    </w:t>
-      </w:r>
-      <w:proofErr w:type="spellStart"/>
-      <w:r>
-        <w:rPr>
-          <w:bCs/>
-          <w:lang w:val="en-US"/>
-        </w:rPr>
-        <w:t>listOfTemperatures</w:t>
-      </w:r>
-      <w:proofErr w:type="spellEnd"/>
-      <w:r>
-        <w:rPr>
-          <w:bCs/>
-          <w:lang w:val="en-US"/>
-        </w:rPr>
-        <w:t xml:space="preserve"> = </w:t>
-      </w:r>
-      <w:proofErr w:type="spellStart"/>
-      <w:proofErr w:type="gramStart"/>
-      <w:r>
-        <w:rPr>
-          <w:bCs/>
-          <w:lang w:val="en-US"/>
-        </w:rPr>
-        <w:t>np.random</w:t>
-      </w:r>
-      <w:proofErr w:type="gramEnd"/>
-      <w:r>
-        <w:rPr>
-          <w:bCs/>
-          <w:lang w:val="en-US"/>
-        </w:rPr>
-        <w:t>.uniform</w:t>
-      </w:r>
-      <w:proofErr w:type="spellEnd"/>
-      <w:r>
-        <w:rPr>
-          <w:bCs/>
-          <w:lang w:val="en-US"/>
-        </w:rPr>
-        <w:t>(low=15, high=35, size=7)</w:t>
-      </w:r>
-    </w:p>
-    <w:p>
-      <w:pPr>
-        <w:rPr>
-          <w:bCs/>
-          <w:lang w:val="en-US"/>
-        </w:rPr>
-      </w:pPr>
-      <w:proofErr w:type="spellStart"/>
-      <w:r>
-        <w:rPr>
-          <w:bCs/>
-          <w:lang w:val="en-US"/>
-        </w:rPr>
-        <w:t>elif</w:t>
-      </w:r>
-      <w:proofErr w:type="spellEnd"/>
-      <w:r>
-        <w:rPr>
-          <w:bCs/>
-          <w:lang w:val="en-US"/>
-        </w:rPr>
-        <w:t xml:space="preserve"> choice == 3:</w:t>
-      </w:r>
-    </w:p>
-    <w:p>
-      <w:pPr>
-        <w:rPr>
-          <w:bCs/>
-          <w:lang w:val="en-US"/>
-        </w:rPr>
-      </w:pPr>
-      <w:r>
-        <w:rPr>
-          <w:bCs/>
-          <w:lang w:val="en-US"/>
-        </w:rPr>
-        <w:t xml:space="preserve">    </w:t>
-      </w:r>
-      <w:proofErr w:type="spellStart"/>
-      <w:r>
-        <w:rPr>
-          <w:bCs/>
-          <w:lang w:val="en-US"/>
-        </w:rPr>
-        <w:t>listOfTemperatures</w:t>
-      </w:r>
-      <w:proofErr w:type="spellEnd"/>
-      <w:r>
-        <w:rPr>
-          <w:bCs/>
-          <w:lang w:val="en-US"/>
-        </w:rPr>
-        <w:t xml:space="preserve"> = </w:t>
-      </w:r>
-      <w:proofErr w:type="spellStart"/>
-      <w:proofErr w:type="gramStart"/>
-      <w:r>
-        <w:rPr>
-          <w:bCs/>
-          <w:lang w:val="en-US"/>
-        </w:rPr>
-        <w:t>np.loadtxt</w:t>
-      </w:r>
-      <w:proofErr w:type="spellEnd"/>
-      <w:proofErr w:type="gramEnd"/>
-      <w:r>
-        <w:rPr>
-          <w:bCs/>
-          <w:lang w:val="en-US"/>
-        </w:rPr>
-        <w:t>("data_Ajgiz.txt")</w:t>
+        <w:t xml:space="preserve">    listOfTemperatures = list(map(float, recruitedList.split()))</w:t>
+      </w:r>
+    </w:p>
+    <w:p>
+      <w:pPr>
+        <w:rPr>
+          <w:bCs/>
+          <w:lang w:val="en-US"/>
+        </w:rPr>
+      </w:pPr>
+      <w:r>
+        <w:rPr>
+          <w:bCs/>
+          <w:lang w:val="en-US"/>
+        </w:rPr>
+        <w:t>elif choice == 2:</w:t>
+      </w:r>
+    </w:p>
+    <w:p>
+      <w:pPr>
+        <w:rPr>
+          <w:bCs/>
+          <w:lang w:val="en-US"/>
+        </w:rPr>
+      </w:pPr>
+      <w:r>
+        <w:rPr>
+          <w:bCs/>
+          <w:lang w:val="en-US"/>
+        </w:rPr>
+        <w:t xml:space="preserve">    listOfTemperatures = np.random.uniform(low=15, high=35, size=7)</w:t>
+      </w:r>
+    </w:p>
+    <w:p>
+      <w:pPr>
+        <w:rPr>
+          <w:bCs/>
+          <w:lang w:val="en-US"/>
+        </w:rPr>
+      </w:pPr>
+      <w:r>
+        <w:rPr>
+          <w:bCs/>
+          <w:lang w:val="en-US"/>
+        </w:rPr>
+        <w:t>elif choice == 3:</w:t>
+      </w:r>
+    </w:p>
+    <w:p>
+      <w:pPr>
+        <w:rPr>
+          <w:bCs/>
+          <w:lang w:val="en-US"/>
+        </w:rPr>
+      </w:pPr>
+      <w:r>
+        <w:rPr>
+          <w:bCs/>
+          <w:lang w:val="en-US"/>
+        </w:rPr>
+        <w:t xml:space="preserve">    listOfTemperatures = np.loadtxt("data_Ajgiz.txt")</w:t>
       </w:r>
     </w:p>
     <w:p>
@@ -1441,197 +1175,99 @@
           <w:bCs/>
           <w:lang w:val="en-US"/>
         </w:rPr>
-        <w:t xml:space="preserve">    </w:t>
-      </w:r>
-      <w:proofErr w:type="spellStart"/>
-      <w:r>
-        <w:rPr>
-          <w:bCs/>
-          <w:lang w:val="en-US"/>
-        </w:rPr>
-        <w:t>listOfTemperatures</w:t>
-      </w:r>
-      <w:proofErr w:type="spellEnd"/>
-      <w:r>
-        <w:rPr>
-          <w:bCs/>
-          <w:lang w:val="en-US"/>
-        </w:rPr>
-        <w:t xml:space="preserve"> = </w:t>
-      </w:r>
-      <w:proofErr w:type="spellStart"/>
-      <w:proofErr w:type="gramStart"/>
-      <w:r>
-        <w:rPr>
-          <w:bCs/>
-          <w:lang w:val="en-US"/>
-        </w:rPr>
-        <w:t>np.random</w:t>
-      </w:r>
-      <w:proofErr w:type="gramEnd"/>
-      <w:r>
-        <w:rPr>
-          <w:bCs/>
-          <w:lang w:val="en-US"/>
-        </w:rPr>
-        <w:t>.uniform</w:t>
-      </w:r>
-      <w:proofErr w:type="spellEnd"/>
-      <w:r>
-        <w:rPr>
-          <w:bCs/>
-          <w:lang w:val="en-US"/>
-        </w:rPr>
-        <w:t>(low=15, high=35, size=7)</w:t>
-      </w:r>
-    </w:p>
-    <w:p>
-      <w:pPr>
-        <w:rPr>
-          <w:bCs/>
-          <w:lang w:val="en-US"/>
-        </w:rPr>
-      </w:pPr>
-    </w:p>
-    <w:p>
-      <w:pPr>
-        <w:rPr>
-          <w:bCs/>
-          <w:lang w:val="en-US"/>
-        </w:rPr>
-      </w:pPr>
-    </w:p>
-    <w:p>
-      <w:pPr>
-        <w:rPr>
-          <w:bCs/>
-          <w:lang w:val="en-US"/>
-        </w:rPr>
-      </w:pPr>
-      <w:r>
-        <w:rPr>
-          <w:bCs/>
-          <w:lang w:val="en-US"/>
-        </w:rPr>
-        <w:t xml:space="preserve">def </w:t>
-      </w:r>
-      <w:proofErr w:type="spellStart"/>
-      <w:r>
-        <w:rPr>
-          <w:bCs/>
-          <w:lang w:val="en-US"/>
-        </w:rPr>
-        <w:t>AverageTemperature</w:t>
-      </w:r>
-      <w:proofErr w:type="spellEnd"/>
-      <w:r>
-        <w:rPr>
-          <w:bCs/>
-          <w:lang w:val="en-US"/>
-        </w:rPr>
-        <w:t>(list):</w:t>
-      </w:r>
-    </w:p>
-    <w:p>
-      <w:pPr>
-        <w:rPr>
-          <w:bCs/>
-          <w:lang w:val="en-US"/>
-        </w:rPr>
-      </w:pPr>
-      <w:r>
-        <w:rPr>
-          <w:bCs/>
-          <w:lang w:val="en-US"/>
-        </w:rPr>
-        <w:t xml:space="preserve">    av = sum(list) / </w:t>
-      </w:r>
-      <w:proofErr w:type="spellStart"/>
-      <w:r>
-        <w:rPr>
-          <w:bCs/>
-          <w:lang w:val="en-US"/>
-        </w:rPr>
-        <w:t>len</w:t>
-      </w:r>
-      <w:proofErr w:type="spellEnd"/>
-      <w:r>
-        <w:rPr>
-          <w:bCs/>
-          <w:lang w:val="en-US"/>
-        </w:rPr>
-        <w:t>(list)</w:t>
-      </w:r>
-    </w:p>
-    <w:p>
-      <w:pPr>
-        <w:rPr>
-          <w:bCs/>
-          <w:lang w:val="en-US"/>
-        </w:rPr>
-      </w:pPr>
-      <w:r>
-        <w:rPr>
-          <w:bCs/>
-          <w:lang w:val="en-US"/>
-        </w:rPr>
-        <w:t xml:space="preserve">    return </w:t>
-      </w:r>
-      <w:proofErr w:type="gramStart"/>
-      <w:r>
-        <w:rPr>
-          <w:bCs/>
-          <w:lang w:val="en-US"/>
-        </w:rPr>
-        <w:t>av</w:t>
-      </w:r>
-      <w:proofErr w:type="gramEnd"/>
-    </w:p>
-    <w:p>
-      <w:pPr>
-        <w:rPr>
-          <w:bCs/>
-          <w:lang w:val="en-US"/>
-        </w:rPr>
-      </w:pPr>
-    </w:p>
-    <w:p>
-      <w:pPr>
-        <w:rPr>
-          <w:bCs/>
-          <w:lang w:val="en-US"/>
-        </w:rPr>
-      </w:pPr>
-    </w:p>
-    <w:p>
-      <w:pPr>
-        <w:rPr>
-          <w:bCs/>
-          <w:lang w:val="en-US"/>
-        </w:rPr>
-      </w:pPr>
-      <w:r>
-        <w:rPr>
-          <w:bCs/>
-          <w:lang w:val="en-US"/>
-        </w:rPr>
-        <w:t xml:space="preserve">def </w:t>
-      </w:r>
-      <w:proofErr w:type="spellStart"/>
-      <w:r>
-        <w:rPr>
-          <w:bCs/>
-          <w:lang w:val="en-US"/>
-        </w:rPr>
-        <w:t>MaxTemperature</w:t>
-      </w:r>
-      <w:proofErr w:type="spellEnd"/>
-      <w:r>
-        <w:rPr>
-          <w:bCs/>
-          <w:lang w:val="en-US"/>
-        </w:rPr>
-        <w:t>(list):</w:t>
+        <w:t xml:space="preserve">    listOfTemperatures = np.random.uniform(low=15, high=35, size=7)</w:t>
+      </w:r>
+    </w:p>
+    <w:p>
+      <w:pPr>
+        <w:rPr>
+          <w:bCs/>
+          <w:lang w:val="en-US"/>
+        </w:rPr>
+      </w:pPr>
+    </w:p>
+    <w:p>
+      <w:pPr>
+        <w:rPr>
+          <w:bCs/>
+          <w:lang w:val="en-US"/>
+        </w:rPr>
+      </w:pPr>
+    </w:p>
+    <w:p>
+      <w:pPr>
+        <w:rPr>
+          <w:bCs/>
+          <w:lang w:val="en-US"/>
+        </w:rPr>
+      </w:pPr>
+      <w:r>
+        <w:rPr>
+          <w:bCs/>
+          <w:lang w:val="en-US"/>
+        </w:rPr>
+        <w:t>def AverageTemperature(list):</w:t>
+      </w:r>
+    </w:p>
+    <w:p>
+      <w:pPr>
+        <w:rPr>
+          <w:bCs/>
+          <w:lang w:val="en-US"/>
+        </w:rPr>
+      </w:pPr>
+      <w:r>
+        <w:rPr>
+          <w:bCs/>
+          <w:lang w:val="en-US"/>
+        </w:rPr>
+        <w:t xml:space="preserve">    av = sum(list) / len(list)</w:t>
+      </w:r>
+    </w:p>
+    <w:p>
+      <w:pPr>
+        <w:rPr>
+          <w:bCs/>
+          <w:lang w:val="en-US"/>
+        </w:rPr>
+      </w:pPr>
+      <w:r>
+        <w:rPr>
+          <w:bCs/>
+          <w:lang w:val="en-US"/>
+        </w:rPr>
+        <w:t xml:space="preserve">    return av</w:t>
+      </w:r>
+    </w:p>
+    <w:p>
+      <w:pPr>
+        <w:rPr>
+          <w:bCs/>
+          <w:lang w:val="en-US"/>
+        </w:rPr>
+      </w:pPr>
+    </w:p>
+    <w:p>
+      <w:pPr>
+        <w:rPr>
+          <w:bCs/>
+          <w:lang w:val="en-US"/>
+        </w:rPr>
+      </w:pPr>
+    </w:p>
+    <w:p>
+      <w:pPr>
+        <w:rPr>
+          <w:bCs/>
+          <w:lang w:val="en-US"/>
+        </w:rPr>
+      </w:pPr>
+      <w:r>
+        <w:rPr>
+          <w:bCs/>
+          <w:lang w:val="en-US"/>
+        </w:rPr>
+        <w:t>def MaxTemperature(list):</w:t>
       </w:r>
     </w:p>
     <w:p>
@@ -1661,152 +1297,91 @@
           <w:bCs/>
           <w:lang w:val="en-US"/>
         </w:rPr>
-        <w:t xml:space="preserve">    return </w:t>
-      </w:r>
-      <w:proofErr w:type="gramStart"/>
-      <w:r>
-        <w:rPr>
-          <w:bCs/>
-          <w:lang w:val="en-US"/>
-        </w:rPr>
-        <w:t>mx</w:t>
-      </w:r>
-      <w:proofErr w:type="gramEnd"/>
-    </w:p>
-    <w:p>
-      <w:pPr>
-        <w:rPr>
-          <w:bCs/>
-          <w:lang w:val="en-US"/>
-        </w:rPr>
-      </w:pPr>
-    </w:p>
-    <w:p>
-      <w:pPr>
-        <w:rPr>
-          <w:bCs/>
-          <w:lang w:val="en-US"/>
-        </w:rPr>
-      </w:pPr>
-    </w:p>
-    <w:p>
-      <w:pPr>
-        <w:rPr>
-          <w:bCs/>
-          <w:lang w:val="en-US"/>
-        </w:rPr>
-      </w:pPr>
-      <w:r>
-        <w:rPr>
-          <w:bCs/>
-          <w:lang w:val="en-US"/>
-        </w:rPr>
-        <w:t xml:space="preserve">def </w:t>
-      </w:r>
-      <w:proofErr w:type="spellStart"/>
-      <w:r>
-        <w:rPr>
-          <w:bCs/>
-          <w:lang w:val="en-US"/>
-        </w:rPr>
-        <w:t>MinTemperature</w:t>
-      </w:r>
-      <w:proofErr w:type="spellEnd"/>
-      <w:r>
-        <w:rPr>
-          <w:bCs/>
-          <w:lang w:val="en-US"/>
-        </w:rPr>
-        <w:t>(list):</w:t>
-      </w:r>
-    </w:p>
-    <w:p>
-      <w:pPr>
-        <w:rPr>
-          <w:bCs/>
-          <w:lang w:val="en-US"/>
-        </w:rPr>
-      </w:pPr>
-      <w:r>
-        <w:rPr>
-          <w:bCs/>
-          <w:lang w:val="en-US"/>
-        </w:rPr>
-        <w:t xml:space="preserve">    </w:t>
-      </w:r>
-      <w:proofErr w:type="spellStart"/>
-      <w:r>
-        <w:rPr>
-          <w:bCs/>
-          <w:lang w:val="en-US"/>
-        </w:rPr>
-        <w:t>mn</w:t>
-      </w:r>
-      <w:proofErr w:type="spellEnd"/>
-      <w:r>
-        <w:rPr>
-          <w:bCs/>
-          <w:lang w:val="en-US"/>
-        </w:rPr>
-        <w:t xml:space="preserve"> = min(list)</w:t>
-      </w:r>
-    </w:p>
-    <w:p>
-      <w:pPr>
-        <w:rPr>
-          <w:bCs/>
-          <w:lang w:val="en-US"/>
-        </w:rPr>
-      </w:pPr>
-      <w:r>
-        <w:rPr>
-          <w:bCs/>
-          <w:lang w:val="en-US"/>
-        </w:rPr>
-        <w:t xml:space="preserve">    return </w:t>
-      </w:r>
-      <w:proofErr w:type="spellStart"/>
-      <w:proofErr w:type="gramStart"/>
-      <w:r>
-        <w:rPr>
-          <w:bCs/>
-          <w:lang w:val="en-US"/>
-        </w:rPr>
-        <w:t>mn</w:t>
-      </w:r>
-      <w:proofErr w:type="spellEnd"/>
-      <w:proofErr w:type="gramEnd"/>
-    </w:p>
-    <w:p>
-      <w:pPr>
-        <w:rPr>
-          <w:bCs/>
-          <w:lang w:val="en-US"/>
-        </w:rPr>
-      </w:pPr>
-    </w:p>
-    <w:p>
-      <w:pPr>
-        <w:rPr>
-          <w:bCs/>
-          <w:lang w:val="en-US"/>
-        </w:rPr>
-      </w:pPr>
-      <w:proofErr w:type="gramStart"/>
-      <w:r>
-        <w:rPr>
-          <w:bCs/>
-          <w:lang w:val="en-US"/>
-        </w:rPr>
-        <w:t>print(</w:t>
-      </w:r>
-      <w:proofErr w:type="gramEnd"/>
-      <w:r>
-        <w:rPr>
-          <w:bCs/>
-          <w:lang w:val="en-US"/>
-        </w:rPr>
-        <w:t>"</w:t>
+        <w:t xml:space="preserve">    return mx</w:t>
+      </w:r>
+    </w:p>
+    <w:p>
+      <w:pPr>
+        <w:rPr>
+          <w:bCs/>
+          <w:lang w:val="en-US"/>
+        </w:rPr>
+      </w:pPr>
+    </w:p>
+    <w:p>
+      <w:pPr>
+        <w:rPr>
+          <w:bCs/>
+          <w:lang w:val="en-US"/>
+        </w:rPr>
+      </w:pPr>
+    </w:p>
+    <w:p>
+      <w:pPr>
+        <w:rPr>
+          <w:bCs/>
+          <w:lang w:val="en-US"/>
+        </w:rPr>
+      </w:pPr>
+      <w:r>
+        <w:rPr>
+          <w:bCs/>
+          <w:lang w:val="en-US"/>
+        </w:rPr>
+        <w:t>def MinTemperature(list):</w:t>
+      </w:r>
+    </w:p>
+    <w:p>
+      <w:pPr>
+        <w:rPr>
+          <w:bCs/>
+          <w:lang w:val="en-US"/>
+        </w:rPr>
+      </w:pPr>
+      <w:r>
+        <w:rPr>
+          <w:bCs/>
+          <w:lang w:val="en-US"/>
+        </w:rPr>
+        <w:t xml:space="preserve">    mn = min(list)</w:t>
+      </w:r>
+    </w:p>
+    <w:p>
+      <w:pPr>
+        <w:rPr>
+          <w:bCs/>
+          <w:lang w:val="en-US"/>
+        </w:rPr>
+      </w:pPr>
+      <w:r>
+        <w:rPr>
+          <w:bCs/>
+          <w:lang w:val="en-US"/>
+        </w:rPr>
+        <w:t xml:space="preserve">    return mn</w:t>
+      </w:r>
+    </w:p>
+    <w:p>
+      <w:pPr>
+        <w:rPr>
+          <w:bCs/>
+          <w:lang w:val="en-US"/>
+        </w:rPr>
+      </w:pPr>
+    </w:p>
+    <w:p>
+      <w:pPr>
+        <w:rPr>
+          <w:bCs/>
+          <w:lang w:val="en-US"/>
+        </w:rPr>
+      </w:pPr>
+      <w:r>
+        <w:rPr>
+          <w:bCs/>
+          <w:lang w:val="en-US"/>
+        </w:rPr>
+        <w:t>print("</w:t>
       </w:r>
       <w:r>
         <w:rPr>
@@ -1871,47 +1446,22 @@
           <w:bCs/>
           <w:lang w:val="en-US"/>
         </w:rPr>
-        <w:t xml:space="preserve">: ", </w:t>
-      </w:r>
-      <w:proofErr w:type="spellStart"/>
-      <w:r>
-        <w:rPr>
-          <w:bCs/>
-          <w:lang w:val="en-US"/>
-        </w:rPr>
-        <w:t>listOfTemperatures</w:t>
-      </w:r>
-      <w:proofErr w:type="spellEnd"/>
-      <w:r>
-        <w:rPr>
-          <w:bCs/>
-          <w:lang w:val="en-US"/>
-        </w:rPr>
-        <w:t>)</w:t>
-      </w:r>
-    </w:p>
-    <w:p>
-      <w:pPr>
-        <w:rPr>
-          <w:bCs/>
-          <w:lang w:val="en-US"/>
-        </w:rPr>
-      </w:pPr>
-      <w:proofErr w:type="gramStart"/>
-      <w:r>
-        <w:rPr>
-          <w:bCs/>
-          <w:lang w:val="en-US"/>
-        </w:rPr>
-        <w:t>print(</w:t>
-      </w:r>
-      <w:proofErr w:type="gramEnd"/>
-      <w:r>
-        <w:rPr>
-          <w:bCs/>
-          <w:lang w:val="en-US"/>
-        </w:rPr>
-        <w:t xml:space="preserve">"Min </w:t>
+        <w:t>: ", listOfTemperatures)</w:t>
+      </w:r>
+    </w:p>
+    <w:p>
+      <w:pPr>
+        <w:rPr>
+          <w:bCs/>
+          <w:lang w:val="en-US"/>
+        </w:rPr>
+      </w:pPr>
+      <w:r>
+        <w:rPr>
+          <w:bCs/>
+          <w:lang w:val="en-US"/>
+        </w:rPr>
+        <w:t xml:space="preserve">print("Min </w:t>
       </w:r>
       <w:r>
         <w:rPr>
@@ -1937,63 +1487,22 @@
           <w:bCs/>
           <w:lang w:val="en-US"/>
         </w:rPr>
-        <w:t xml:space="preserve">: ", </w:t>
-      </w:r>
-      <w:proofErr w:type="spellStart"/>
-      <w:r>
-        <w:rPr>
-          <w:bCs/>
-          <w:lang w:val="en-US"/>
-        </w:rPr>
-        <w:t>MinTemperature</w:t>
-      </w:r>
-      <w:proofErr w:type="spellEnd"/>
-      <w:r>
-        <w:rPr>
-          <w:bCs/>
-          <w:lang w:val="en-US"/>
-        </w:rPr>
-        <w:t>(</w:t>
-      </w:r>
-      <w:proofErr w:type="spellStart"/>
-      <w:r>
-        <w:rPr>
-          <w:bCs/>
-          <w:lang w:val="en-US"/>
-        </w:rPr>
-        <w:t>listOfTemperatures</w:t>
-      </w:r>
-      <w:proofErr w:type="spellEnd"/>
-      <w:r>
-        <w:rPr>
-          <w:bCs/>
-          <w:lang w:val="en-US"/>
-        </w:rPr>
-        <w:t>))</w:t>
-      </w:r>
-    </w:p>
-    <w:p>
-      <w:pPr>
-        <w:rPr>
-          <w:bCs/>
-          <w:lang w:val="en-US"/>
-        </w:rPr>
-      </w:pPr>
-      <w:proofErr w:type="gramStart"/>
-      <w:r>
-        <w:rPr>
-          <w:bCs/>
-          <w:lang w:val="en-US"/>
-        </w:rPr>
-        <w:t>print(</w:t>
-      </w:r>
-      <w:proofErr w:type="gramEnd"/>
-      <w:r>
-        <w:rPr>
-          <w:bCs/>
-          <w:lang w:val="en-US"/>
-        </w:rPr>
-        <w:t xml:space="preserve">"Max </w:t>
+        <w:t>: ", MinTemperature(listOfTemperatures))</w:t>
+      </w:r>
+    </w:p>
+    <w:p>
+      <w:pPr>
+        <w:rPr>
+          <w:bCs/>
+          <w:lang w:val="en-US"/>
+        </w:rPr>
+      </w:pPr>
+      <w:r>
+        <w:rPr>
+          <w:bCs/>
+          <w:lang w:val="en-US"/>
+        </w:rPr>
+        <w:t xml:space="preserve">print("Max </w:t>
       </w:r>
       <w:r>
         <w:rPr>
@@ -2019,64 +1528,23 @@
           <w:bCs/>
           <w:lang w:val="en-US"/>
         </w:rPr>
-        <w:t xml:space="preserve">: ", </w:t>
-      </w:r>
-      <w:proofErr w:type="spellStart"/>
-      <w:r>
-        <w:rPr>
-          <w:bCs/>
-          <w:lang w:val="en-US"/>
-        </w:rPr>
-        <w:t>MaxTemperature</w:t>
-      </w:r>
-      <w:proofErr w:type="spellEnd"/>
-      <w:r>
-        <w:rPr>
-          <w:bCs/>
-          <w:lang w:val="en-US"/>
-        </w:rPr>
-        <w:t>(</w:t>
-      </w:r>
-      <w:proofErr w:type="spellStart"/>
-      <w:r>
-        <w:rPr>
-          <w:bCs/>
-          <w:lang w:val="en-US"/>
-        </w:rPr>
-        <w:t>listOfTemperatures</w:t>
-      </w:r>
-      <w:proofErr w:type="spellEnd"/>
-      <w:r>
-        <w:rPr>
-          <w:bCs/>
-          <w:lang w:val="en-US"/>
-        </w:rPr>
-        <w:t>))</w:t>
-      </w:r>
-    </w:p>
-    <w:p>
-      <w:pPr>
-        <w:rPr>
-          <w:b/>
-          <w:sz w:val="28"/>
-          <w:szCs w:val="28"/>
-        </w:rPr>
-      </w:pPr>
-      <w:proofErr w:type="gramStart"/>
-      <w:r>
-        <w:rPr>
-          <w:bCs/>
-          <w:lang w:val="en-US"/>
-        </w:rPr>
-        <w:t>print(</w:t>
-      </w:r>
-      <w:proofErr w:type="gramEnd"/>
-      <w:r>
-        <w:rPr>
-          <w:bCs/>
-          <w:lang w:val="en-US"/>
-        </w:rPr>
-        <w:t xml:space="preserve">"Average </w:t>
+        <w:t>: ", MaxTemperature(listOfTemperatures))</w:t>
+      </w:r>
+    </w:p>
+    <w:p>
+      <w:pPr>
+        <w:rPr>
+          <w:b/>
+          <w:sz w:val="28"/>
+          <w:szCs w:val="28"/>
+        </w:rPr>
+      </w:pPr>
+      <w:r>
+        <w:rPr>
+          <w:bCs/>
+          <w:lang w:val="en-US"/>
+        </w:rPr>
+        <w:t xml:space="preserve">print("Average </w:t>
       </w:r>
       <w:r>
         <w:rPr>
@@ -2102,39 +1570,7 @@
           <w:bCs/>
           <w:lang w:val="en-US"/>
         </w:rPr>
-        <w:t xml:space="preserve">: ", </w:t>
-      </w:r>
-      <w:proofErr w:type="spellStart"/>
-      <w:r>
-        <w:rPr>
-          <w:bCs/>
-          <w:lang w:val="en-US"/>
-        </w:rPr>
-        <w:t>AverageTemperature</w:t>
-      </w:r>
-      <w:proofErr w:type="spellEnd"/>
-      <w:r>
-        <w:rPr>
-          <w:bCs/>
-          <w:lang w:val="en-US"/>
-        </w:rPr>
-        <w:t>(</w:t>
-      </w:r>
-      <w:proofErr w:type="spellStart"/>
-      <w:r>
-        <w:rPr>
-          <w:bCs/>
-          <w:lang w:val="en-US"/>
-        </w:rPr>
-        <w:t>listOfTemperatures</w:t>
-      </w:r>
-      <w:proofErr w:type="spellEnd"/>
-      <w:r>
-        <w:rPr>
-          <w:bCs/>
-          <w:lang w:val="en-US"/>
-        </w:rPr>
-        <w:t>))</w:t>
+        <w:t>: ", AverageTemperature(listOfTemperatures))</w:t>
       </w:r>
       <w:r>
         <w:rPr>
@@ -2386,7 +1822,16 @@
     </w:p>
     <w:p>
       <w:r>
-        <w:t>Ввод через клавиатуру</w:t>
+        <w:t xml:space="preserve">Ввод </w:t>
+      </w:r>
+      <w:r>
+        <w:t xml:space="preserve">с </w:t>
+      </w:r>
+      <w:r>
+        <w:t>клавиатур</w:t>
+      </w:r>
+      <w:r>
+        <w:t>ы</w:t>
       </w:r>
     </w:p>
     <w:p/>
@@ -2420,9 +1865,9 @@
           <w:noProof/>
         </w:rPr>
         <w:drawing>
-          <wp:inline distT="0" distB="0" distL="0" distR="0" wp14:anchorId="164C5145" wp14:editId="7E75FC92">
-            <wp:extent cx="5276850" cy="2188581"/>
-            <wp:effectExtent l="0" t="0" r="0" b="2540"/>
+          <wp:inline distT="0" distB="0" distL="0" distR="0" wp14:anchorId="164C5145" wp14:editId="7D3FADF2">
+            <wp:extent cx="4619625" cy="1915996"/>
+            <wp:effectExtent l="0" t="0" r="0" b="8255"/>
             <wp:docPr id="197801600" name="Рисунок 1" descr="Изображение выглядит как текст, снимок экрана, программное обеспечение, Мультимедийное программное обеспечение&#10;&#10;Автоматически созданное описание"/>
             <wp:cNvGraphicFramePr>
               <a:graphicFrameLocks xmlns:a="http://schemas.openxmlformats.org/drawingml/2006/main" noChangeAspect="1"/>
@@ -2443,7 +1888,7 @@
                   <pic:spPr>
                     <a:xfrm>
                       <a:off x="0" y="0"/>
-                      <a:ext cx="5279440" cy="2189655"/>
+                      <a:ext cx="4626659" cy="1918913"/>
                     </a:xfrm>
                     <a:prstGeom prst="rect">
                       <a:avLst/>
@@ -2480,6 +1925,7 @@
           <w:sz w:val="28"/>
           <w:szCs w:val="28"/>
         </w:rPr>
+        <w:lastRenderedPageBreak/>
         <w:t xml:space="preserve">Задание </w:t>
       </w:r>
       <w:r>
@@ -2515,6 +1961,698 @@
         </w:rPr>
         <w:t>Написать программу, вычисляющую количество учащихся группы, чей рост выше среднего. Рост вводится в массив данных в процессе работы программы, последовательность заканчивается значением 0. Предусмотреть выбор ввода данных с клавиатуры или из файла.</w:t>
       </w:r>
+    </w:p>
+    <w:p>
+      <w:pPr>
+        <w:jc w:val="both"/>
+        <w:rPr>
+          <w:sz w:val="28"/>
+          <w:szCs w:val="28"/>
+        </w:rPr>
+      </w:pPr>
+    </w:p>
+    <w:p>
+      <w:pPr>
+        <w:rPr>
+          <w:b/>
+          <w:sz w:val="28"/>
+          <w:szCs w:val="28"/>
+        </w:rPr>
+      </w:pPr>
+      <w:r>
+        <w:rPr>
+          <w:b/>
+          <w:sz w:val="28"/>
+          <w:szCs w:val="28"/>
+        </w:rPr>
+        <w:t xml:space="preserve">Код программы на языке </w:t>
+      </w:r>
+      <w:r>
+        <w:rPr>
+          <w:b/>
+          <w:sz w:val="28"/>
+          <w:szCs w:val="28"/>
+          <w:lang w:val="en-US"/>
+        </w:rPr>
+        <w:t>Python</w:t>
+      </w:r>
+      <w:r>
+        <w:rPr>
+          <w:b/>
+          <w:sz w:val="28"/>
+          <w:szCs w:val="28"/>
+        </w:rPr>
+        <w:t>:</w:t>
+      </w:r>
+    </w:p>
+    <w:p>
+      <w:pPr>
+        <w:jc w:val="both"/>
+        <w:rPr>
+          <w:sz w:val="28"/>
+          <w:szCs w:val="28"/>
+        </w:rPr>
+      </w:pPr>
+    </w:p>
+    <w:p>
+      <w:pPr>
+        <w:jc w:val="both"/>
+        <w:rPr>
+          <w:sz w:val="28"/>
+          <w:szCs w:val="28"/>
+        </w:rPr>
+      </w:pPr>
+    </w:p>
+    <w:p>
+      <w:pPr>
+        <w:jc w:val="both"/>
+        <w:rPr>
+          <w:lang w:val="en-US"/>
+        </w:rPr>
+      </w:pPr>
+      <w:r>
+        <w:rPr>
+          <w:lang w:val="en-US"/>
+        </w:rPr>
+        <w:t># Part 2 Number of students in a group</w:t>
+      </w:r>
+    </w:p>
+    <w:p>
+      <w:pPr>
+        <w:jc w:val="both"/>
+        <w:rPr>
+          <w:lang w:val="en-US"/>
+        </w:rPr>
+      </w:pPr>
+      <w:r>
+        <w:rPr>
+          <w:lang w:val="en-US"/>
+        </w:rPr>
+        <w:t>import numpy as np</w:t>
+      </w:r>
+    </w:p>
+    <w:p>
+      <w:pPr>
+        <w:jc w:val="both"/>
+        <w:rPr>
+          <w:lang w:val="en-US"/>
+        </w:rPr>
+      </w:pPr>
+    </w:p>
+    <w:p>
+      <w:pPr>
+        <w:jc w:val="both"/>
+        <w:rPr>
+          <w:lang w:val="en-US"/>
+        </w:rPr>
+      </w:pPr>
+      <w:r>
+        <w:rPr>
+          <w:lang w:val="en-US"/>
+        </w:rPr>
+        <w:t xml:space="preserve">choice = int(input("1 - </w:t>
+      </w:r>
+      <w:r>
+        <w:t>ввод</w:t>
+      </w:r>
+      <w:r>
+        <w:rPr>
+          <w:lang w:val="en-US"/>
+        </w:rPr>
+        <w:t xml:space="preserve"> </w:t>
+      </w:r>
+      <w:r>
+        <w:t>с</w:t>
+      </w:r>
+      <w:r>
+        <w:rPr>
+          <w:lang w:val="en-US"/>
+        </w:rPr>
+        <w:t xml:space="preserve"> </w:t>
+      </w:r>
+      <w:r>
+        <w:t>клавиатуры</w:t>
+      </w:r>
+      <w:r>
+        <w:rPr>
+          <w:lang w:val="en-US"/>
+        </w:rPr>
+        <w:t xml:space="preserve">, 2 - </w:t>
+      </w:r>
+      <w:r>
+        <w:t>с</w:t>
+      </w:r>
+      <w:r>
+        <w:rPr>
+          <w:lang w:val="en-US"/>
+        </w:rPr>
+        <w:t xml:space="preserve"> </w:t>
+      </w:r>
+      <w:r>
+        <w:t>файла</w:t>
+      </w:r>
+      <w:r>
+        <w:rPr>
+          <w:lang w:val="en-US"/>
+        </w:rPr>
+        <w:t xml:space="preserve"> -  : "))</w:t>
+      </w:r>
+    </w:p>
+    <w:p>
+      <w:pPr>
+        <w:jc w:val="both"/>
+        <w:rPr>
+          <w:lang w:val="en-US"/>
+        </w:rPr>
+      </w:pPr>
+      <w:r>
+        <w:rPr>
+          <w:lang w:val="en-US"/>
+        </w:rPr>
+        <w:t>if choice == 1:</w:t>
+      </w:r>
+    </w:p>
+    <w:p>
+      <w:pPr>
+        <w:jc w:val="both"/>
+        <w:rPr>
+          <w:lang w:val="en-US"/>
+        </w:rPr>
+      </w:pPr>
+      <w:r>
+        <w:rPr>
+          <w:lang w:val="en-US"/>
+        </w:rPr>
+        <w:t xml:space="preserve">    recruitedList = input("</w:t>
+      </w:r>
+      <w:r>
+        <w:t>Вводите</w:t>
+      </w:r>
+      <w:r>
+        <w:rPr>
+          <w:lang w:val="en-US"/>
+        </w:rPr>
+        <w:t xml:space="preserve"> </w:t>
+      </w:r>
+      <w:r>
+        <w:t>рост</w:t>
+      </w:r>
+      <w:r>
+        <w:rPr>
+          <w:lang w:val="en-US"/>
+        </w:rPr>
+        <w:t xml:space="preserve"> </w:t>
+      </w:r>
+      <w:r>
+        <w:t>учеников</w:t>
+      </w:r>
+      <w:r>
+        <w:rPr>
+          <w:lang w:val="en-US"/>
+        </w:rPr>
+        <w:t xml:space="preserve"> </w:t>
+      </w:r>
+      <w:r>
+        <w:t>через</w:t>
+      </w:r>
+      <w:r>
+        <w:rPr>
+          <w:lang w:val="en-US"/>
+        </w:rPr>
+        <w:t xml:space="preserve"> </w:t>
+      </w:r>
+      <w:r>
+        <w:t>пробел</w:t>
+      </w:r>
+      <w:r>
+        <w:rPr>
+          <w:lang w:val="en-US"/>
+        </w:rPr>
+        <w:t>: ")</w:t>
+      </w:r>
+    </w:p>
+    <w:p>
+      <w:pPr>
+        <w:jc w:val="both"/>
+        <w:rPr>
+          <w:lang w:val="en-US"/>
+        </w:rPr>
+      </w:pPr>
+      <w:r>
+        <w:rPr>
+          <w:lang w:val="en-US"/>
+        </w:rPr>
+        <w:t xml:space="preserve">    listOfStudents = list(map(float, recruitedList.split()))</w:t>
+      </w:r>
+    </w:p>
+    <w:p>
+      <w:pPr>
+        <w:jc w:val="both"/>
+        <w:rPr>
+          <w:lang w:val="en-US"/>
+        </w:rPr>
+      </w:pPr>
+      <w:r>
+        <w:rPr>
+          <w:lang w:val="en-US"/>
+        </w:rPr>
+        <w:t>elif choice == 2:</w:t>
+      </w:r>
+    </w:p>
+    <w:p>
+      <w:pPr>
+        <w:jc w:val="both"/>
+        <w:rPr>
+          <w:lang w:val="en-US"/>
+        </w:rPr>
+      </w:pPr>
+      <w:r>
+        <w:rPr>
+          <w:lang w:val="en-US"/>
+        </w:rPr>
+        <w:t xml:space="preserve">    listOfStudents = np.loadtxt("ListOfStudents_Ajgiz.txt")</w:t>
+      </w:r>
+    </w:p>
+    <w:p>
+      <w:pPr>
+        <w:jc w:val="both"/>
+        <w:rPr>
+          <w:lang w:val="en-US"/>
+        </w:rPr>
+      </w:pPr>
+      <w:r>
+        <w:rPr>
+          <w:lang w:val="en-US"/>
+        </w:rPr>
+        <w:t>else:</w:t>
+      </w:r>
+    </w:p>
+    <w:p>
+      <w:pPr>
+        <w:jc w:val="both"/>
+        <w:rPr>
+          <w:lang w:val="en-US"/>
+        </w:rPr>
+      </w:pPr>
+      <w:r>
+        <w:rPr>
+          <w:lang w:val="en-US"/>
+        </w:rPr>
+        <w:t xml:space="preserve">    listOfStudents = np.loadtxt("ListOfStudents_Ajgiz.txt")</w:t>
+      </w:r>
+    </w:p>
+    <w:p>
+      <w:pPr>
+        <w:jc w:val="both"/>
+        <w:rPr>
+          <w:lang w:val="en-US"/>
+        </w:rPr>
+      </w:pPr>
+      <w:r>
+        <w:rPr>
+          <w:lang w:val="en-US"/>
+        </w:rPr>
+        <w:t>cnt=0</w:t>
+      </w:r>
+    </w:p>
+    <w:p>
+      <w:pPr>
+        <w:jc w:val="both"/>
+        <w:rPr>
+          <w:lang w:val="en-US"/>
+        </w:rPr>
+      </w:pPr>
+      <w:r>
+        <w:rPr>
+          <w:lang w:val="en-US"/>
+        </w:rPr>
+        <w:t>for i in listOfStudents:</w:t>
+      </w:r>
+    </w:p>
+    <w:p>
+      <w:pPr>
+        <w:jc w:val="both"/>
+        <w:rPr>
+          <w:lang w:val="en-US"/>
+        </w:rPr>
+      </w:pPr>
+      <w:r>
+        <w:rPr>
+          <w:lang w:val="en-US"/>
+        </w:rPr>
+        <w:t xml:space="preserve">    if i&gt;(sum(listOfStudents)/</w:t>
+      </w:r>
+      <w:r>
+        <w:rPr>
+          <w:lang w:val="en-US"/>
+        </w:rPr>
+        <w:t>(</w:t>
+      </w:r>
+      <w:r>
+        <w:rPr>
+          <w:lang w:val="en-US"/>
+        </w:rPr>
+        <w:t>len(listOfStudents)</w:t>
+      </w:r>
+      <w:r>
+        <w:rPr>
+          <w:lang w:val="en-US"/>
+        </w:rPr>
+        <w:t>-1)</w:t>
+      </w:r>
+      <w:r>
+        <w:rPr>
+          <w:lang w:val="en-US"/>
+        </w:rPr>
+        <w:t>):</w:t>
+      </w:r>
+      <w:r>
+        <w:rPr>
+          <w:lang w:val="en-US"/>
+        </w:rPr>
+        <w:t xml:space="preserve"> </w:t>
+      </w:r>
+      <w:r>
+        <w:rPr>
+          <w:lang w:val="en-US"/>
+        </w:rPr>
+        <w:t>#</w:t>
+      </w:r>
+      <w:r>
+        <w:t>Ноль</w:t>
+      </w:r>
+      <w:r>
+        <w:rPr>
+          <w:lang w:val="en-US"/>
+        </w:rPr>
+        <w:t xml:space="preserve"> </w:t>
+      </w:r>
+      <w:r>
+        <w:t>не</w:t>
+      </w:r>
+      <w:r>
+        <w:rPr>
+          <w:lang w:val="en-US"/>
+        </w:rPr>
+        <w:t xml:space="preserve"> </w:t>
+      </w:r>
+      <w:r>
+        <w:t>стал</w:t>
+      </w:r>
+      <w:r>
+        <w:rPr>
+          <w:lang w:val="en-US"/>
+        </w:rPr>
+        <w:t xml:space="preserve"> </w:t>
+      </w:r>
+      <w:r>
+        <w:t>учитывать</w:t>
+      </w:r>
+    </w:p>
+    <w:p>
+      <w:pPr>
+        <w:jc w:val="both"/>
+      </w:pPr>
+      <w:r>
+        <w:rPr>
+          <w:lang w:val="en-US"/>
+        </w:rPr>
+        <w:t xml:space="preserve">        </w:t>
+      </w:r>
+      <w:r>
+        <w:t>cnt+=1</w:t>
+      </w:r>
+    </w:p>
+    <w:p>
+      <w:pPr>
+        <w:jc w:val="both"/>
+      </w:pPr>
+    </w:p>
+    <w:p>
+      <w:pPr>
+        <w:jc w:val="both"/>
+      </w:pPr>
+      <w:r>
+        <w:t>print("Количество учащихся группы, чей рост выше среднего", cnt)</w:t>
+      </w:r>
+    </w:p>
+    <w:p>
+      <w:pPr>
+        <w:jc w:val="both"/>
+        <w:rPr>
+          <w:sz w:val="28"/>
+          <w:szCs w:val="28"/>
+          <w:lang w:val="en-US"/>
+        </w:rPr>
+      </w:pPr>
+      <w:r>
+        <w:rPr>
+          <w:sz w:val="28"/>
+          <w:szCs w:val="28"/>
+          <w:lang w:val="en-US"/>
+        </w:rPr>
+        <w:t>print(sum(listOfStudents)/(len(listOfStudents)-1))</w:t>
+      </w:r>
+    </w:p>
+    <w:p>
+      <w:pPr>
+        <w:jc w:val="both"/>
+        <w:rPr>
+          <w:sz w:val="28"/>
+          <w:szCs w:val="28"/>
+          <w:lang w:val="en-US"/>
+        </w:rPr>
+      </w:pPr>
+    </w:p>
+    <w:p>
+      <w:pPr>
+        <w:jc w:val="both"/>
+        <w:rPr>
+          <w:sz w:val="28"/>
+          <w:szCs w:val="28"/>
+          <w:lang w:val="en-US"/>
+        </w:rPr>
+      </w:pPr>
+    </w:p>
+    <w:p>
+      <w:pPr>
+        <w:jc w:val="both"/>
+        <w:rPr>
+          <w:b/>
+          <w:sz w:val="28"/>
+          <w:szCs w:val="28"/>
+          <w:lang w:val="en-US"/>
+        </w:rPr>
+      </w:pPr>
+    </w:p>
+    <w:p>
+      <w:pPr>
+        <w:jc w:val="both"/>
+        <w:rPr>
+          <w:b/>
+          <w:sz w:val="28"/>
+          <w:szCs w:val="28"/>
+        </w:rPr>
+      </w:pPr>
+      <w:r>
+        <w:rPr>
+          <w:b/>
+          <w:sz w:val="28"/>
+          <w:szCs w:val="28"/>
+        </w:rPr>
+        <w:t>Результаты:</w:t>
+      </w:r>
+    </w:p>
+    <w:p>
+      <w:pPr>
+        <w:jc w:val="both"/>
+        <w:rPr>
+          <w:b/>
+          <w:sz w:val="28"/>
+          <w:szCs w:val="28"/>
+        </w:rPr>
+      </w:pPr>
+    </w:p>
+    <w:p>
+      <w:pPr>
+        <w:jc w:val="both"/>
+        <w:rPr>
+          <w:b/>
+          <w:sz w:val="28"/>
+          <w:szCs w:val="28"/>
+        </w:rPr>
+      </w:pPr>
+    </w:p>
+    <w:p>
+      <w:pPr>
+        <w:jc w:val="both"/>
+        <w:rPr>
+          <w:bCs/>
+        </w:rPr>
+      </w:pPr>
+      <w:r>
+        <w:rPr>
+          <w:bCs/>
+        </w:rPr>
+        <w:t>Ввод с клавиатуры</w:t>
+      </w:r>
+    </w:p>
+    <w:p>
+      <w:pPr>
+        <w:jc w:val="both"/>
+        <w:rPr>
+          <w:bCs/>
+        </w:rPr>
+      </w:pPr>
+    </w:p>
+    <w:p>
+      <w:pPr>
+        <w:jc w:val="both"/>
+        <w:rPr>
+          <w:sz w:val="28"/>
+          <w:szCs w:val="28"/>
+        </w:rPr>
+      </w:pPr>
+      <w:r>
+        <w:rPr>
+          <w:noProof/>
+        </w:rPr>
+        <w:drawing>
+          <wp:inline distT="0" distB="0" distL="0" distR="0" wp14:anchorId="43368C1F" wp14:editId="6C18CD44">
+            <wp:extent cx="4476750" cy="2155164"/>
+            <wp:effectExtent l="0" t="0" r="0" b="0"/>
+            <wp:docPr id="636369256" name="Рисунок 1" descr="Изображение выглядит как текст, снимок экрана, программное обеспечение, Мультимедийное программное обеспечение&#10;&#10;Автоматически созданное описание"/>
+            <wp:cNvGraphicFramePr>
+              <a:graphicFrameLocks xmlns:a="http://schemas.openxmlformats.org/drawingml/2006/main" noChangeAspect="1"/>
+            </wp:cNvGraphicFramePr>
+            <a:graphic xmlns:a="http://schemas.openxmlformats.org/drawingml/2006/main">
+              <a:graphicData uri="http://schemas.openxmlformats.org/drawingml/2006/picture">
+                <pic:pic xmlns:pic="http://schemas.openxmlformats.org/drawingml/2006/picture">
+                  <pic:nvPicPr>
+                    <pic:cNvPr id="636369256" name="Рисунок 1" descr="Изображение выглядит как текст, снимок экрана, программное обеспечение, Мультимедийное программное обеспечение&#10;&#10;Автоматически созданное описание"/>
+                    <pic:cNvPicPr/>
+                  </pic:nvPicPr>
+                  <pic:blipFill>
+                    <a:blip r:embed="rId7"/>
+                    <a:stretch>
+                      <a:fillRect/>
+                    </a:stretch>
+                  </pic:blipFill>
+                  <pic:spPr>
+                    <a:xfrm>
+                      <a:off x="0" y="0"/>
+                      <a:ext cx="4480760" cy="2157095"/>
+                    </a:xfrm>
+                    <a:prstGeom prst="rect">
+                      <a:avLst/>
+                    </a:prstGeom>
+                  </pic:spPr>
+                </pic:pic>
+              </a:graphicData>
+            </a:graphic>
+          </wp:inline>
+        </w:drawing>
+      </w:r>
+    </w:p>
+    <w:p>
+      <w:pPr>
+        <w:jc w:val="both"/>
+        <w:rPr>
+          <w:sz w:val="28"/>
+          <w:szCs w:val="28"/>
+        </w:rPr>
+      </w:pPr>
+    </w:p>
+    <w:p>
+      <w:pPr>
+        <w:jc w:val="both"/>
+      </w:pPr>
+      <w:r>
+        <w:lastRenderedPageBreak/>
+        <w:t>Ввод через файл</w:t>
+      </w:r>
+    </w:p>
+    <w:p>
+      <w:pPr>
+        <w:jc w:val="both"/>
+      </w:pPr>
+    </w:p>
+    <w:p>
+      <w:pPr>
+        <w:jc w:val="both"/>
+      </w:pPr>
+    </w:p>
+    <w:p>
+      <w:pPr>
+        <w:jc w:val="both"/>
+      </w:pPr>
+      <w:r>
+        <w:rPr>
+          <w:noProof/>
+        </w:rPr>
+        <w:drawing>
+          <wp:inline distT="0" distB="0" distL="0" distR="0" wp14:anchorId="5E3E0CDA" wp14:editId="0D7FEEAD">
+            <wp:extent cx="4676775" cy="3676650"/>
+            <wp:effectExtent l="0" t="0" r="9525" b="0"/>
+            <wp:docPr id="363390455" name="Рисунок 1" descr="Изображение выглядит как текст, снимок экрана, программное обеспечение, Мультимедийное программное обеспечение&#10;&#10;Автоматически созданное описание"/>
+            <wp:cNvGraphicFramePr>
+              <a:graphicFrameLocks xmlns:a="http://schemas.openxmlformats.org/drawingml/2006/main" noChangeAspect="1"/>
+            </wp:cNvGraphicFramePr>
+            <a:graphic xmlns:a="http://schemas.openxmlformats.org/drawingml/2006/main">
+              <a:graphicData uri="http://schemas.openxmlformats.org/drawingml/2006/picture">
+                <pic:pic xmlns:pic="http://schemas.openxmlformats.org/drawingml/2006/picture">
+                  <pic:nvPicPr>
+                    <pic:cNvPr id="363390455" name="Рисунок 1" descr="Изображение выглядит как текст, снимок экрана, программное обеспечение, Мультимедийное программное обеспечение&#10;&#10;Автоматически созданное описание"/>
+                    <pic:cNvPicPr/>
+                  </pic:nvPicPr>
+                  <pic:blipFill>
+                    <a:blip r:embed="rId8"/>
+                    <a:stretch>
+                      <a:fillRect/>
+                    </a:stretch>
+                  </pic:blipFill>
+                  <pic:spPr>
+                    <a:xfrm>
+                      <a:off x="0" y="0"/>
+                      <a:ext cx="4676775" cy="3676650"/>
+                    </a:xfrm>
+                    <a:prstGeom prst="rect">
+                      <a:avLst/>
+                    </a:prstGeom>
+                  </pic:spPr>
+                </pic:pic>
+              </a:graphicData>
+            </a:graphic>
+          </wp:inline>
+        </w:drawing>
+      </w:r>
+    </w:p>
+    <w:p>
+      <w:pPr>
+        <w:jc w:val="both"/>
+        <w:rPr>
+          <w:sz w:val="28"/>
+          <w:szCs w:val="28"/>
+        </w:rPr>
+      </w:pPr>
+    </w:p>
+    <w:p>
+      <w:pPr>
+        <w:jc w:val="both"/>
+        <w:rPr>
+          <w:sz w:val="28"/>
+          <w:szCs w:val="28"/>
+        </w:rPr>
+      </w:pPr>
+    </w:p>
+    <w:p>
+      <w:pPr>
+        <w:jc w:val="both"/>
+        <w:rPr>
+          <w:sz w:val="28"/>
+          <w:szCs w:val="28"/>
+        </w:rPr>
+      </w:pPr>
     </w:p>
     <w:p>
       <w:pPr>
@@ -2725,7 +2863,15 @@
           <w:sz w:val="28"/>
           <w:szCs w:val="28"/>
         </w:rPr>
-        <w:t>Написать программу, вычисляющую количество учащихся группы, чей максимальный балл за семестр ниже среднего. Успеваемость вводится в массив данных в процессе работы программы в виде последовательности оценок каждого студента, последовательность заканчивается значением -1. Формирование массива заканчивается -2. Предусмотреть выбор ввода данных с клавиатуры или из файла.</w:t>
+        <w:t xml:space="preserve">Написать программу, вычисляющую количество учащихся группы, чей максимальный балл за семестр ниже среднего. Успеваемость вводится в массив данных в процессе работы программы в виде последовательности </w:t>
+      </w:r>
+      <w:r>
+        <w:rPr>
+          <w:sz w:val="28"/>
+          <w:szCs w:val="28"/>
+        </w:rPr>
+        <w:lastRenderedPageBreak/>
+        <w:t>оценок каждого студента, последовательность заканчивается значением -1. Формирование массива заканчивается -2. Предусмотреть выбор ввода данных с клавиатуры или из файла.</w:t>
       </w:r>
     </w:p>
     <w:p>
@@ -2870,7 +3016,6 @@
         </w:rPr>
         <w:t>[</w:t>
       </w:r>
-      <w:proofErr w:type="spellStart"/>
       <w:r>
         <w:rPr>
           <w:sz w:val="28"/>
@@ -2879,7 +3024,6 @@
         </w:rPr>
         <w:t>i</w:t>
       </w:r>
-      <w:proofErr w:type="spellEnd"/>
       <w:r>
         <w:rPr>
           <w:sz w:val="28"/>
@@ -2917,7 +3061,6 @@
         </w:rPr>
         <w:t xml:space="preserve">], где </w:t>
       </w:r>
-      <w:proofErr w:type="spellStart"/>
       <w:r>
         <w:rPr>
           <w:sz w:val="28"/>
@@ -2926,7 +3069,6 @@
         </w:rPr>
         <w:t>i</w:t>
       </w:r>
-      <w:proofErr w:type="spellEnd"/>
       <w:r>
         <w:rPr>
           <w:sz w:val="28"/>
@@ -2988,7 +3130,6 @@
           <w:sz w:val="28"/>
           <w:szCs w:val="28"/>
         </w:rPr>
-        <w:lastRenderedPageBreak/>
         <w:t xml:space="preserve">Код программы на языке </w:t>
       </w:r>
       <w:r>

</xml_diff>